<commit_message>
Test plan for blog and work upload
The test plans for US18 in regards to blog posts and users uploading
work.
</commit_message>
<xml_diff>
--- a/QA/US18_Student_Can_Submit_Message_to_Supervisor.docx
+++ b/QA/US18_Student_Can_Submit_Message_to_Supervisor.docx
@@ -994,7 +994,11 @@
           <w:tcPr>
             <w:tcW w:w="709" w:type="dxa"/>
           </w:tcPr>
-          <w:p/>
+          <w:p>
+            <w:r>
+              <w:t>13</w:t>
+            </w:r>
+          </w:p>
         </w:tc>
         <w:tc>
           <w:tcPr>

</xml_diff>